<commit_message>
First attempt at table generation within Word search and replace
</commit_message>
<xml_diff>
--- a/lib/office/content/blank.docx
+++ b/lib/office/content/blank.docx
@@ -3,55 +3,6 @@
 <w:document xmlns:wpc="http://schemas.microsoft.com/office/word/2010/wordprocessingCanvas" xmlns:mo="http://schemas.microsoft.com/office/mac/office/2008/main" xmlns:mc="http://schemas.openxmlformats.org/markup-compatibility/2006" xmlns:mv="urn:schemas-microsoft-com:mac:vml" xmlns:o="urn:schemas-microsoft-com:office:office" xmlns:r="http://schemas.openxmlformats.org/officeDocument/2006/relationships" xmlns:m="http://schemas.openxmlformats.org/officeDocument/2006/math" xmlns:v="urn:schemas-microsoft-com:vml" xmlns:wp14="http://schemas.microsoft.com/office/word/2010/wordprocessingDrawing" xmlns:wp="http://schemas.openxmlformats.org/drawingml/2006/wordprocessingDrawing" xmlns:w10="urn:schemas-microsoft-com:office:word" xmlns:w="http://schemas.openxmlformats.org/wordprocessingml/2006/main" xmlns:w14="http://schemas.microsoft.com/office/word/2010/wordml" xmlns:wpg="http://schemas.microsoft.com/office/word/2010/wordprocessingGroup" xmlns:wpi="http://schemas.microsoft.com/office/word/2010/wordprocessingInk" xmlns:wne="http://schemas.microsoft.com/office/word/2006/wordml" xmlns:wps="http://schemas.microsoft.com/office/word/2010/wordprocessingShape" mc:Ignorable="w14 wp14">
   <w:body/>
 </w:document>
-</file>
-
-<file path=word/fonttable.xml><?xml version="1.0" encoding="utf-8"?>
-<w:fonts xmlns:mc="http://schemas.openxmlformats.org/markup-compatibility/2006" xmlns:r="http://schemas.openxmlformats.org/officeDocument/2006/relationships" xmlns:w="http://schemas.openxmlformats.org/wordprocessingml/2006/main" xmlns:w14="http://schemas.microsoft.com/office/word/2010/wordml" mc:Ignorable="w14">
-  <w:font w:name="Cambria">
-    <w:panose1 w:val="02040503050406030204"/>
-    <w:charset w:val="00"/>
-    <w:family w:val="auto"/>
-    <w:pitch w:val="variable"/>
-    <w:sig w:usb0="E00002FF" w:usb1="400004FF" w:usb2="00000000" w:usb3="00000000" w:csb0="0000019F" w:csb1="00000000"/>
-  </w:font>
-  <w:font w:name="ＭＳ 明朝">
-    <w:panose1 w:val="00000000000000000000"/>
-    <w:charset w:val="80"/>
-    <w:family w:val="roman"/>
-    <w:notTrueType/>
-    <w:pitch w:val="fixed"/>
-    <w:sig w:usb0="00000001" w:usb1="08070000" w:usb2="00000010" w:usb3="00000000" w:csb0="00020000" w:csb1="00000000"/>
-  </w:font>
-  <w:font w:name="Times New Roman">
-    <w:panose1 w:val="02020603050405020304"/>
-    <w:charset w:val="00"/>
-    <w:family w:val="auto"/>
-    <w:pitch w:val="variable"/>
-    <w:sig w:usb0="00000003" w:usb1="00000000" w:usb2="00000000" w:usb3="00000000" w:csb0="00000001" w:csb1="00000000"/>
-  </w:font>
-  <w:font w:name="Calibri">
-    <w:panose1 w:val="020F0502020204030204"/>
-    <w:charset w:val="00"/>
-    <w:family w:val="auto"/>
-    <w:pitch w:val="variable"/>
-    <w:sig w:usb0="E10002FF" w:usb1="4000ACFF" w:usb2="00000009" w:usb3="00000000" w:csb0="0000019F" w:csb1="00000000"/>
-  </w:font>
-  <w:font w:name="ＭＳ ゴシック">
-    <w:panose1 w:val="00000000000000000000"/>
-    <w:charset w:val="80"/>
-    <w:family w:val="modern"/>
-    <w:notTrueType/>
-    <w:pitch w:val="fixed"/>
-    <w:sig w:usb0="00000001" w:usb1="08070000" w:usb2="00000010" w:usb3="00000000" w:csb0="00020000" w:csb1="00000000"/>
-  </w:font>
-  <w:font w:name="Arial">
-    <w:panose1 w:val="020B0604020202020204"/>
-    <w:charset w:val="00"/>
-    <w:family w:val="auto"/>
-    <w:pitch w:val="variable"/>
-    <w:sig w:usb0="00000003" w:usb1="00000000" w:usb2="00000000" w:usb3="00000000" w:csb0="00000001" w:csb1="00000000"/>
-  </w:font>
-</w:fonts>
 </file>
 
 <file path=word/styles.xml><?xml version="1.0" encoding="utf-8"?>
@@ -314,10 +265,665 @@
       <w:szCs w:val="26"/>
     </w:rPr>
   </w:style>
+  <w:style w:type="table" w:styleId="TableGrid">
+    <w:name w:val="Table Grid"/>
+    <w:basedOn w:val="TableNormal"/>
+    <w:uiPriority w:val="59"/>
+    <w:rsid w:val="001A3849"/>
+    <w:tblPr>
+      <w:tblInd w:w="0" w:type="dxa"/>
+      <w:tblBorders>
+        <w:top w:val="single" w:sz="4" w:space="0" w:color="auto"/>
+        <w:left w:val="single" w:sz="4" w:space="0" w:color="auto"/>
+        <w:bottom w:val="single" w:sz="4" w:space="0" w:color="auto"/>
+        <w:right w:val="single" w:sz="4" w:space="0" w:color="auto"/>
+        <w:insideH w:val="single" w:sz="4" w:space="0" w:color="auto"/>
+        <w:insideV w:val="single" w:sz="4" w:space="0" w:color="auto"/>
+      </w:tblBorders>
+      <w:tblCellMar>
+        <w:top w:w="0" w:type="dxa"/>
+        <w:left w:w="108" w:type="dxa"/>
+        <w:bottom w:w="0" w:type="dxa"/>
+        <w:right w:w="108" w:type="dxa"/>
+      </w:tblCellMar>
+    </w:tblPr>
+  </w:style>
+  <w:style w:type="table" w:styleId="LightGrid">
+    <w:name w:val="Light Grid"/>
+    <w:basedOn w:val="TableNormal"/>
+    <w:uiPriority w:val="62"/>
+    <w:rsid w:val="001A3849"/>
+    <w:tblPr>
+      <w:tblStyleRowBandSize w:val="1"/>
+      <w:tblStyleColBandSize w:val="1"/>
+      <w:tblInd w:w="0" w:type="dxa"/>
+      <w:tblBorders>
+        <w:top w:val="single" w:sz="8" w:space="0" w:color="000000" w:themeColor="text1"/>
+        <w:left w:val="single" w:sz="8" w:space="0" w:color="000000" w:themeColor="text1"/>
+        <w:bottom w:val="single" w:sz="8" w:space="0" w:color="000000" w:themeColor="text1"/>
+        <w:right w:val="single" w:sz="8" w:space="0" w:color="000000" w:themeColor="text1"/>
+        <w:insideH w:val="single" w:sz="8" w:space="0" w:color="000000" w:themeColor="text1"/>
+        <w:insideV w:val="single" w:sz="8" w:space="0" w:color="000000" w:themeColor="text1"/>
+      </w:tblBorders>
+      <w:tblCellMar>
+        <w:top w:w="0" w:type="dxa"/>
+        <w:left w:w="108" w:type="dxa"/>
+        <w:bottom w:w="0" w:type="dxa"/>
+        <w:right w:w="108" w:type="dxa"/>
+      </w:tblCellMar>
+    </w:tblPr>
+    <w:tblStylePr w:type="firstRow">
+      <w:pPr>
+        <w:spacing w:before="0" w:after="0" w:line="240" w:lineRule="auto"/>
+      </w:pPr>
+      <w:rPr>
+        <w:rFonts w:asciiTheme="majorHAnsi" w:eastAsiaTheme="majorEastAsia" w:hAnsiTheme="majorHAnsi" w:cstheme="majorBidi"/>
+        <w:b/>
+        <w:bCs/>
+      </w:rPr>
+      <w:tblPr/>
+      <w:tcPr>
+        <w:tcBorders>
+          <w:top w:val="single" w:sz="8" w:space="0" w:color="000000" w:themeColor="text1"/>
+          <w:left w:val="single" w:sz="8" w:space="0" w:color="000000" w:themeColor="text1"/>
+          <w:bottom w:val="single" w:sz="18" w:space="0" w:color="000000" w:themeColor="text1"/>
+          <w:right w:val="single" w:sz="8" w:space="0" w:color="000000" w:themeColor="text1"/>
+          <w:insideH w:val="nil"/>
+          <w:insideV w:val="single" w:sz="8" w:space="0" w:color="000000" w:themeColor="text1"/>
+        </w:tcBorders>
+      </w:tcPr>
+    </w:tblStylePr>
+    <w:tblStylePr w:type="lastRow">
+      <w:pPr>
+        <w:spacing w:before="0" w:after="0" w:line="240" w:lineRule="auto"/>
+      </w:pPr>
+      <w:rPr>
+        <w:rFonts w:asciiTheme="majorHAnsi" w:eastAsiaTheme="majorEastAsia" w:hAnsiTheme="majorHAnsi" w:cstheme="majorBidi"/>
+        <w:b/>
+        <w:bCs/>
+      </w:rPr>
+      <w:tblPr/>
+      <w:tcPr>
+        <w:tcBorders>
+          <w:top w:val="double" w:sz="6" w:space="0" w:color="000000" w:themeColor="text1"/>
+          <w:left w:val="single" w:sz="8" w:space="0" w:color="000000" w:themeColor="text1"/>
+          <w:bottom w:val="single" w:sz="8" w:space="0" w:color="000000" w:themeColor="text1"/>
+          <w:right w:val="single" w:sz="8" w:space="0" w:color="000000" w:themeColor="text1"/>
+          <w:insideH w:val="nil"/>
+          <w:insideV w:val="single" w:sz="8" w:space="0" w:color="000000" w:themeColor="text1"/>
+        </w:tcBorders>
+      </w:tcPr>
+    </w:tblStylePr>
+    <w:tblStylePr w:type="firstCol">
+      <w:rPr>
+        <w:rFonts w:asciiTheme="majorHAnsi" w:eastAsiaTheme="majorEastAsia" w:hAnsiTheme="majorHAnsi" w:cstheme="majorBidi"/>
+        <w:b/>
+        <w:bCs/>
+      </w:rPr>
+    </w:tblStylePr>
+    <w:tblStylePr w:type="lastCol">
+      <w:rPr>
+        <w:rFonts w:asciiTheme="majorHAnsi" w:eastAsiaTheme="majorEastAsia" w:hAnsiTheme="majorHAnsi" w:cstheme="majorBidi"/>
+        <w:b/>
+        <w:bCs/>
+      </w:rPr>
+      <w:tblPr/>
+      <w:tcPr>
+        <w:tcBorders>
+          <w:top w:val="single" w:sz="8" w:space="0" w:color="000000" w:themeColor="text1"/>
+          <w:left w:val="single" w:sz="8" w:space="0" w:color="000000" w:themeColor="text1"/>
+          <w:bottom w:val="single" w:sz="8" w:space="0" w:color="000000" w:themeColor="text1"/>
+          <w:right w:val="single" w:sz="8" w:space="0" w:color="000000" w:themeColor="text1"/>
+        </w:tcBorders>
+      </w:tcPr>
+    </w:tblStylePr>
+    <w:tblStylePr w:type="band1Vert">
+      <w:tblPr/>
+      <w:tcPr>
+        <w:tcBorders>
+          <w:top w:val="single" w:sz="8" w:space="0" w:color="000000" w:themeColor="text1"/>
+          <w:left w:val="single" w:sz="8" w:space="0" w:color="000000" w:themeColor="text1"/>
+          <w:bottom w:val="single" w:sz="8" w:space="0" w:color="000000" w:themeColor="text1"/>
+          <w:right w:val="single" w:sz="8" w:space="0" w:color="000000" w:themeColor="text1"/>
+        </w:tcBorders>
+        <w:shd w:val="clear" w:color="auto" w:fill="C0C0C0" w:themeFill="text1" w:themeFillTint="3F"/>
+      </w:tcPr>
+    </w:tblStylePr>
+    <w:tblStylePr w:type="band1Horz">
+      <w:tblPr/>
+      <w:tcPr>
+        <w:tcBorders>
+          <w:top w:val="single" w:sz="8" w:space="0" w:color="000000" w:themeColor="text1"/>
+          <w:left w:val="single" w:sz="8" w:space="0" w:color="000000" w:themeColor="text1"/>
+          <w:bottom w:val="single" w:sz="8" w:space="0" w:color="000000" w:themeColor="text1"/>
+          <w:right w:val="single" w:sz="8" w:space="0" w:color="000000" w:themeColor="text1"/>
+          <w:insideV w:val="single" w:sz="8" w:space="0" w:color="000000" w:themeColor="text1"/>
+        </w:tcBorders>
+        <w:shd w:val="clear" w:color="auto" w:fill="C0C0C0" w:themeFill="text1" w:themeFillTint="3F"/>
+      </w:tcPr>
+    </w:tblStylePr>
+    <w:tblStylePr w:type="band2Horz">
+      <w:tblPr/>
+      <w:tcPr>
+        <w:tcBorders>
+          <w:top w:val="single" w:sz="8" w:space="0" w:color="000000" w:themeColor="text1"/>
+          <w:left w:val="single" w:sz="8" w:space="0" w:color="000000" w:themeColor="text1"/>
+          <w:bottom w:val="single" w:sz="8" w:space="0" w:color="000000" w:themeColor="text1"/>
+          <w:right w:val="single" w:sz="8" w:space="0" w:color="000000" w:themeColor="text1"/>
+          <w:insideV w:val="single" w:sz="8" w:space="0" w:color="000000" w:themeColor="text1"/>
+        </w:tcBorders>
+      </w:tcPr>
+    </w:tblStylePr>
+  </w:style>
+  <w:style w:type="table" w:styleId="LightList">
+    <w:name w:val="Light List"/>
+    <w:basedOn w:val="TableNormal"/>
+    <w:uiPriority w:val="61"/>
+    <w:rsid w:val="001A3849"/>
+    <w:tblPr>
+      <w:tblStyleRowBandSize w:val="1"/>
+      <w:tblStyleColBandSize w:val="1"/>
+      <w:tblInd w:w="0" w:type="dxa"/>
+      <w:tblBorders>
+        <w:top w:val="single" w:sz="8" w:space="0" w:color="000000" w:themeColor="text1"/>
+        <w:left w:val="single" w:sz="8" w:space="0" w:color="000000" w:themeColor="text1"/>
+        <w:bottom w:val="single" w:sz="8" w:space="0" w:color="000000" w:themeColor="text1"/>
+        <w:right w:val="single" w:sz="8" w:space="0" w:color="000000" w:themeColor="text1"/>
+      </w:tblBorders>
+      <w:tblCellMar>
+        <w:top w:w="0" w:type="dxa"/>
+        <w:left w:w="108" w:type="dxa"/>
+        <w:bottom w:w="0" w:type="dxa"/>
+        <w:right w:w="108" w:type="dxa"/>
+      </w:tblCellMar>
+    </w:tblPr>
+    <w:tblStylePr w:type="firstRow">
+      <w:pPr>
+        <w:spacing w:before="0" w:after="0" w:line="240" w:lineRule="auto"/>
+      </w:pPr>
+      <w:rPr>
+        <w:b/>
+        <w:bCs/>
+        <w:color w:val="FFFFFF" w:themeColor="background1"/>
+      </w:rPr>
+      <w:tblPr/>
+      <w:tcPr>
+        <w:shd w:val="clear" w:color="auto" w:fill="000000" w:themeFill="text1"/>
+      </w:tcPr>
+    </w:tblStylePr>
+    <w:tblStylePr w:type="lastRow">
+      <w:pPr>
+        <w:spacing w:before="0" w:after="0" w:line="240" w:lineRule="auto"/>
+      </w:pPr>
+      <w:rPr>
+        <w:b/>
+        <w:bCs/>
+      </w:rPr>
+      <w:tblPr/>
+      <w:tcPr>
+        <w:tcBorders>
+          <w:top w:val="double" w:sz="6" w:space="0" w:color="000000" w:themeColor="text1"/>
+          <w:left w:val="single" w:sz="8" w:space="0" w:color="000000" w:themeColor="text1"/>
+          <w:bottom w:val="single" w:sz="8" w:space="0" w:color="000000" w:themeColor="text1"/>
+          <w:right w:val="single" w:sz="8" w:space="0" w:color="000000" w:themeColor="text1"/>
+        </w:tcBorders>
+      </w:tcPr>
+    </w:tblStylePr>
+    <w:tblStylePr w:type="firstCol">
+      <w:rPr>
+        <w:b/>
+        <w:bCs/>
+      </w:rPr>
+    </w:tblStylePr>
+    <w:tblStylePr w:type="lastCol">
+      <w:rPr>
+        <w:b/>
+        <w:bCs/>
+      </w:rPr>
+    </w:tblStylePr>
+    <w:tblStylePr w:type="band1Vert">
+      <w:tblPr/>
+      <w:tcPr>
+        <w:tcBorders>
+          <w:top w:val="single" w:sz="8" w:space="0" w:color="000000" w:themeColor="text1"/>
+          <w:left w:val="single" w:sz="8" w:space="0" w:color="000000" w:themeColor="text1"/>
+          <w:bottom w:val="single" w:sz="8" w:space="0" w:color="000000" w:themeColor="text1"/>
+          <w:right w:val="single" w:sz="8" w:space="0" w:color="000000" w:themeColor="text1"/>
+        </w:tcBorders>
+      </w:tcPr>
+    </w:tblStylePr>
+    <w:tblStylePr w:type="band1Horz">
+      <w:tblPr/>
+      <w:tcPr>
+        <w:tcBorders>
+          <w:top w:val="single" w:sz="8" w:space="0" w:color="000000" w:themeColor="text1"/>
+          <w:left w:val="single" w:sz="8" w:space="0" w:color="000000" w:themeColor="text1"/>
+          <w:bottom w:val="single" w:sz="8" w:space="0" w:color="000000" w:themeColor="text1"/>
+          <w:right w:val="single" w:sz="8" w:space="0" w:color="000000" w:themeColor="text1"/>
+        </w:tcBorders>
+      </w:tcPr>
+    </w:tblStylePr>
+  </w:style>
+  <w:style w:type="table" w:styleId="LightShading">
+    <w:name w:val="Light Shading"/>
+    <w:basedOn w:val="TableNormal"/>
+    <w:uiPriority w:val="60"/>
+    <w:rsid w:val="001A3849"/>
+    <w:rPr>
+      <w:color w:val="000000" w:themeColor="text1" w:themeShade="BF"/>
+    </w:rPr>
+    <w:tblPr>
+      <w:tblStyleRowBandSize w:val="1"/>
+      <w:tblStyleColBandSize w:val="1"/>
+      <w:tblInd w:w="0" w:type="dxa"/>
+      <w:tblBorders>
+        <w:top w:val="single" w:sz="8" w:space="0" w:color="000000" w:themeColor="text1"/>
+        <w:bottom w:val="single" w:sz="8" w:space="0" w:color="000000" w:themeColor="text1"/>
+      </w:tblBorders>
+      <w:tblCellMar>
+        <w:top w:w="0" w:type="dxa"/>
+        <w:left w:w="108" w:type="dxa"/>
+        <w:bottom w:w="0" w:type="dxa"/>
+        <w:right w:w="108" w:type="dxa"/>
+      </w:tblCellMar>
+    </w:tblPr>
+    <w:tblStylePr w:type="firstRow">
+      <w:pPr>
+        <w:spacing w:before="0" w:after="0" w:line="240" w:lineRule="auto"/>
+      </w:pPr>
+      <w:rPr>
+        <w:b/>
+        <w:bCs/>
+      </w:rPr>
+      <w:tblPr/>
+      <w:tcPr>
+        <w:tcBorders>
+          <w:top w:val="single" w:sz="8" w:space="0" w:color="000000" w:themeColor="text1"/>
+          <w:left w:val="nil"/>
+          <w:bottom w:val="single" w:sz="8" w:space="0" w:color="000000" w:themeColor="text1"/>
+          <w:right w:val="nil"/>
+          <w:insideH w:val="nil"/>
+          <w:insideV w:val="nil"/>
+        </w:tcBorders>
+      </w:tcPr>
+    </w:tblStylePr>
+    <w:tblStylePr w:type="lastRow">
+      <w:pPr>
+        <w:spacing w:before="0" w:after="0" w:line="240" w:lineRule="auto"/>
+      </w:pPr>
+      <w:rPr>
+        <w:b/>
+        <w:bCs/>
+      </w:rPr>
+      <w:tblPr/>
+      <w:tcPr>
+        <w:tcBorders>
+          <w:top w:val="single" w:sz="8" w:space="0" w:color="000000" w:themeColor="text1"/>
+          <w:left w:val="nil"/>
+          <w:bottom w:val="single" w:sz="8" w:space="0" w:color="000000" w:themeColor="text1"/>
+          <w:right w:val="nil"/>
+          <w:insideH w:val="nil"/>
+          <w:insideV w:val="nil"/>
+        </w:tcBorders>
+      </w:tcPr>
+    </w:tblStylePr>
+    <w:tblStylePr w:type="firstCol">
+      <w:rPr>
+        <w:b/>
+        <w:bCs/>
+      </w:rPr>
+    </w:tblStylePr>
+    <w:tblStylePr w:type="lastCol">
+      <w:rPr>
+        <w:b/>
+        <w:bCs/>
+      </w:rPr>
+    </w:tblStylePr>
+    <w:tblStylePr w:type="band1Vert">
+      <w:tblPr/>
+      <w:tcPr>
+        <w:tcBorders>
+          <w:left w:val="nil"/>
+          <w:right w:val="nil"/>
+          <w:insideH w:val="nil"/>
+          <w:insideV w:val="nil"/>
+        </w:tcBorders>
+        <w:shd w:val="clear" w:color="auto" w:fill="C0C0C0" w:themeFill="text1" w:themeFillTint="3F"/>
+      </w:tcPr>
+    </w:tblStylePr>
+    <w:tblStylePr w:type="band1Horz">
+      <w:tblPr/>
+      <w:tcPr>
+        <w:tcBorders>
+          <w:left w:val="nil"/>
+          <w:right w:val="nil"/>
+          <w:insideH w:val="nil"/>
+          <w:insideV w:val="nil"/>
+        </w:tcBorders>
+        <w:shd w:val="clear" w:color="auto" w:fill="C0C0C0" w:themeFill="text1" w:themeFillTint="3F"/>
+      </w:tcPr>
+    </w:tblStylePr>
+  </w:style>
+  <w:style w:type="table" w:styleId="LightShading-Accent1">
+    <w:name w:val="Light Shading Accent 1"/>
+    <w:basedOn w:val="TableNormal"/>
+    <w:uiPriority w:val="60"/>
+    <w:rsid w:val="001A3849"/>
+    <w:rPr>
+      <w:color w:val="365F91" w:themeColor="accent1" w:themeShade="BF"/>
+    </w:rPr>
+    <w:tblPr>
+      <w:tblStyleRowBandSize w:val="1"/>
+      <w:tblStyleColBandSize w:val="1"/>
+      <w:tblInd w:w="0" w:type="dxa"/>
+      <w:tblBorders>
+        <w:top w:val="single" w:sz="8" w:space="0" w:color="4F81BD" w:themeColor="accent1"/>
+        <w:bottom w:val="single" w:sz="8" w:space="0" w:color="4F81BD" w:themeColor="accent1"/>
+      </w:tblBorders>
+      <w:tblCellMar>
+        <w:top w:w="0" w:type="dxa"/>
+        <w:left w:w="108" w:type="dxa"/>
+        <w:bottom w:w="0" w:type="dxa"/>
+        <w:right w:w="108" w:type="dxa"/>
+      </w:tblCellMar>
+    </w:tblPr>
+    <w:tblStylePr w:type="firstRow">
+      <w:pPr>
+        <w:spacing w:before="0" w:after="0" w:line="240" w:lineRule="auto"/>
+      </w:pPr>
+      <w:rPr>
+        <w:b/>
+        <w:bCs/>
+      </w:rPr>
+      <w:tblPr/>
+      <w:tcPr>
+        <w:tcBorders>
+          <w:top w:val="single" w:sz="8" w:space="0" w:color="4F81BD" w:themeColor="accent1"/>
+          <w:left w:val="nil"/>
+          <w:bottom w:val="single" w:sz="8" w:space="0" w:color="4F81BD" w:themeColor="accent1"/>
+          <w:right w:val="nil"/>
+          <w:insideH w:val="nil"/>
+          <w:insideV w:val="nil"/>
+        </w:tcBorders>
+      </w:tcPr>
+    </w:tblStylePr>
+    <w:tblStylePr w:type="lastRow">
+      <w:pPr>
+        <w:spacing w:before="0" w:after="0" w:line="240" w:lineRule="auto"/>
+      </w:pPr>
+      <w:rPr>
+        <w:b/>
+        <w:bCs/>
+      </w:rPr>
+      <w:tblPr/>
+      <w:tcPr>
+        <w:tcBorders>
+          <w:top w:val="single" w:sz="8" w:space="0" w:color="4F81BD" w:themeColor="accent1"/>
+          <w:left w:val="nil"/>
+          <w:bottom w:val="single" w:sz="8" w:space="0" w:color="4F81BD" w:themeColor="accent1"/>
+          <w:right w:val="nil"/>
+          <w:insideH w:val="nil"/>
+          <w:insideV w:val="nil"/>
+        </w:tcBorders>
+      </w:tcPr>
+    </w:tblStylePr>
+    <w:tblStylePr w:type="firstCol">
+      <w:rPr>
+        <w:b/>
+        <w:bCs/>
+      </w:rPr>
+    </w:tblStylePr>
+    <w:tblStylePr w:type="lastCol">
+      <w:rPr>
+        <w:b/>
+        <w:bCs/>
+      </w:rPr>
+    </w:tblStylePr>
+    <w:tblStylePr w:type="band1Vert">
+      <w:tblPr/>
+      <w:tcPr>
+        <w:tcBorders>
+          <w:left w:val="nil"/>
+          <w:right w:val="nil"/>
+          <w:insideH w:val="nil"/>
+          <w:insideV w:val="nil"/>
+        </w:tcBorders>
+        <w:shd w:val="clear" w:color="auto" w:fill="D3DFEE" w:themeFill="accent1" w:themeFillTint="3F"/>
+      </w:tcPr>
+    </w:tblStylePr>
+    <w:tblStylePr w:type="band1Horz">
+      <w:tblPr/>
+      <w:tcPr>
+        <w:tcBorders>
+          <w:left w:val="nil"/>
+          <w:right w:val="nil"/>
+          <w:insideH w:val="nil"/>
+          <w:insideV w:val="nil"/>
+        </w:tcBorders>
+        <w:shd w:val="clear" w:color="auto" w:fill="D3DFEE" w:themeFill="accent1" w:themeFillTint="3F"/>
+      </w:tcPr>
+    </w:tblStylePr>
+  </w:style>
+  <w:style w:type="table" w:styleId="LightList-Accent5">
+    <w:name w:val="Light List Accent 5"/>
+    <w:basedOn w:val="TableNormal"/>
+    <w:uiPriority w:val="61"/>
+    <w:rsid w:val="001A3849"/>
+    <w:tblPr>
+      <w:tblStyleRowBandSize w:val="1"/>
+      <w:tblStyleColBandSize w:val="1"/>
+      <w:tblInd w:w="0" w:type="dxa"/>
+      <w:tblBorders>
+        <w:top w:val="single" w:sz="8" w:space="0" w:color="4BACC6" w:themeColor="accent5"/>
+        <w:left w:val="single" w:sz="8" w:space="0" w:color="4BACC6" w:themeColor="accent5"/>
+        <w:bottom w:val="single" w:sz="8" w:space="0" w:color="4BACC6" w:themeColor="accent5"/>
+        <w:right w:val="single" w:sz="8" w:space="0" w:color="4BACC6" w:themeColor="accent5"/>
+      </w:tblBorders>
+      <w:tblCellMar>
+        <w:top w:w="0" w:type="dxa"/>
+        <w:left w:w="108" w:type="dxa"/>
+        <w:bottom w:w="0" w:type="dxa"/>
+        <w:right w:w="108" w:type="dxa"/>
+      </w:tblCellMar>
+    </w:tblPr>
+    <w:tblStylePr w:type="firstRow">
+      <w:pPr>
+        <w:spacing w:before="0" w:after="0" w:line="240" w:lineRule="auto"/>
+      </w:pPr>
+      <w:rPr>
+        <w:b/>
+        <w:bCs/>
+        <w:color w:val="FFFFFF" w:themeColor="background1"/>
+      </w:rPr>
+      <w:tblPr/>
+      <w:tcPr>
+        <w:shd w:val="clear" w:color="auto" w:fill="4BACC6" w:themeFill="accent5"/>
+      </w:tcPr>
+    </w:tblStylePr>
+    <w:tblStylePr w:type="lastRow">
+      <w:pPr>
+        <w:spacing w:before="0" w:after="0" w:line="240" w:lineRule="auto"/>
+      </w:pPr>
+      <w:rPr>
+        <w:b/>
+        <w:bCs/>
+      </w:rPr>
+      <w:tblPr/>
+      <w:tcPr>
+        <w:tcBorders>
+          <w:top w:val="double" w:sz="6" w:space="0" w:color="4BACC6" w:themeColor="accent5"/>
+          <w:left w:val="single" w:sz="8" w:space="0" w:color="4BACC6" w:themeColor="accent5"/>
+          <w:bottom w:val="single" w:sz="8" w:space="0" w:color="4BACC6" w:themeColor="accent5"/>
+          <w:right w:val="single" w:sz="8" w:space="0" w:color="4BACC6" w:themeColor="accent5"/>
+        </w:tcBorders>
+      </w:tcPr>
+    </w:tblStylePr>
+    <w:tblStylePr w:type="firstCol">
+      <w:rPr>
+        <w:b/>
+        <w:bCs/>
+      </w:rPr>
+    </w:tblStylePr>
+    <w:tblStylePr w:type="lastCol">
+      <w:rPr>
+        <w:b/>
+        <w:bCs/>
+      </w:rPr>
+    </w:tblStylePr>
+    <w:tblStylePr w:type="band1Vert">
+      <w:tblPr/>
+      <w:tcPr>
+        <w:tcBorders>
+          <w:top w:val="single" w:sz="8" w:space="0" w:color="4BACC6" w:themeColor="accent5"/>
+          <w:left w:val="single" w:sz="8" w:space="0" w:color="4BACC6" w:themeColor="accent5"/>
+          <w:bottom w:val="single" w:sz="8" w:space="0" w:color="4BACC6" w:themeColor="accent5"/>
+          <w:right w:val="single" w:sz="8" w:space="0" w:color="4BACC6" w:themeColor="accent5"/>
+        </w:tcBorders>
+      </w:tcPr>
+    </w:tblStylePr>
+    <w:tblStylePr w:type="band1Horz">
+      <w:tblPr/>
+      <w:tcPr>
+        <w:tcBorders>
+          <w:top w:val="single" w:sz="8" w:space="0" w:color="4BACC6" w:themeColor="accent5"/>
+          <w:left w:val="single" w:sz="8" w:space="0" w:color="4BACC6" w:themeColor="accent5"/>
+          <w:bottom w:val="single" w:sz="8" w:space="0" w:color="4BACC6" w:themeColor="accent5"/>
+          <w:right w:val="single" w:sz="8" w:space="0" w:color="4BACC6" w:themeColor="accent5"/>
+        </w:tcBorders>
+      </w:tcPr>
+    </w:tblStylePr>
+  </w:style>
+  <w:style w:type="table" w:styleId="LightGrid-Accent1">
+    <w:name w:val="Light Grid Accent 1"/>
+    <w:basedOn w:val="TableNormal"/>
+    <w:uiPriority w:val="62"/>
+    <w:rsid w:val="001A3849"/>
+    <w:tblPr>
+      <w:tblStyleRowBandSize w:val="1"/>
+      <w:tblStyleColBandSize w:val="1"/>
+      <w:tblInd w:w="0" w:type="dxa"/>
+      <w:tblBorders>
+        <w:top w:val="single" w:sz="8" w:space="0" w:color="4F81BD" w:themeColor="accent1"/>
+        <w:left w:val="single" w:sz="8" w:space="0" w:color="4F81BD" w:themeColor="accent1"/>
+        <w:bottom w:val="single" w:sz="8" w:space="0" w:color="4F81BD" w:themeColor="accent1"/>
+        <w:right w:val="single" w:sz="8" w:space="0" w:color="4F81BD" w:themeColor="accent1"/>
+        <w:insideH w:val="single" w:sz="8" w:space="0" w:color="4F81BD" w:themeColor="accent1"/>
+        <w:insideV w:val="single" w:sz="8" w:space="0" w:color="4F81BD" w:themeColor="accent1"/>
+      </w:tblBorders>
+      <w:tblCellMar>
+        <w:top w:w="0" w:type="dxa"/>
+        <w:left w:w="108" w:type="dxa"/>
+        <w:bottom w:w="0" w:type="dxa"/>
+        <w:right w:w="108" w:type="dxa"/>
+      </w:tblCellMar>
+    </w:tblPr>
+    <w:tblStylePr w:type="firstRow">
+      <w:pPr>
+        <w:spacing w:before="0" w:after="0" w:line="240" w:lineRule="auto"/>
+      </w:pPr>
+      <w:rPr>
+        <w:rFonts w:asciiTheme="majorHAnsi" w:eastAsiaTheme="majorEastAsia" w:hAnsiTheme="majorHAnsi" w:cstheme="majorBidi"/>
+        <w:b/>
+        <w:bCs/>
+      </w:rPr>
+      <w:tblPr/>
+      <w:tcPr>
+        <w:tcBorders>
+          <w:top w:val="single" w:sz="8" w:space="0" w:color="4F81BD" w:themeColor="accent1"/>
+          <w:left w:val="single" w:sz="8" w:space="0" w:color="4F81BD" w:themeColor="accent1"/>
+          <w:bottom w:val="single" w:sz="18" w:space="0" w:color="4F81BD" w:themeColor="accent1"/>
+          <w:right w:val="single" w:sz="8" w:space="0" w:color="4F81BD" w:themeColor="accent1"/>
+          <w:insideH w:val="nil"/>
+          <w:insideV w:val="single" w:sz="8" w:space="0" w:color="4F81BD" w:themeColor="accent1"/>
+        </w:tcBorders>
+      </w:tcPr>
+    </w:tblStylePr>
+    <w:tblStylePr w:type="lastRow">
+      <w:pPr>
+        <w:spacing w:before="0" w:after="0" w:line="240" w:lineRule="auto"/>
+      </w:pPr>
+      <w:rPr>
+        <w:rFonts w:asciiTheme="majorHAnsi" w:eastAsiaTheme="majorEastAsia" w:hAnsiTheme="majorHAnsi" w:cstheme="majorBidi"/>
+        <w:b/>
+        <w:bCs/>
+      </w:rPr>
+      <w:tblPr/>
+      <w:tcPr>
+        <w:tcBorders>
+          <w:top w:val="double" w:sz="6" w:space="0" w:color="4F81BD" w:themeColor="accent1"/>
+          <w:left w:val="single" w:sz="8" w:space="0" w:color="4F81BD" w:themeColor="accent1"/>
+          <w:bottom w:val="single" w:sz="8" w:space="0" w:color="4F81BD" w:themeColor="accent1"/>
+          <w:right w:val="single" w:sz="8" w:space="0" w:color="4F81BD" w:themeColor="accent1"/>
+          <w:insideH w:val="nil"/>
+          <w:insideV w:val="single" w:sz="8" w:space="0" w:color="4F81BD" w:themeColor="accent1"/>
+        </w:tcBorders>
+      </w:tcPr>
+    </w:tblStylePr>
+    <w:tblStylePr w:type="firstCol">
+      <w:rPr>
+        <w:rFonts w:asciiTheme="majorHAnsi" w:eastAsiaTheme="majorEastAsia" w:hAnsiTheme="majorHAnsi" w:cstheme="majorBidi"/>
+        <w:b/>
+        <w:bCs/>
+      </w:rPr>
+    </w:tblStylePr>
+    <w:tblStylePr w:type="lastCol">
+      <w:rPr>
+        <w:rFonts w:asciiTheme="majorHAnsi" w:eastAsiaTheme="majorEastAsia" w:hAnsiTheme="majorHAnsi" w:cstheme="majorBidi"/>
+        <w:b/>
+        <w:bCs/>
+      </w:rPr>
+      <w:tblPr/>
+      <w:tcPr>
+        <w:tcBorders>
+          <w:top w:val="single" w:sz="8" w:space="0" w:color="4F81BD" w:themeColor="accent1"/>
+          <w:left w:val="single" w:sz="8" w:space="0" w:color="4F81BD" w:themeColor="accent1"/>
+          <w:bottom w:val="single" w:sz="8" w:space="0" w:color="4F81BD" w:themeColor="accent1"/>
+          <w:right w:val="single" w:sz="8" w:space="0" w:color="4F81BD" w:themeColor="accent1"/>
+        </w:tcBorders>
+      </w:tcPr>
+    </w:tblStylePr>
+    <w:tblStylePr w:type="band1Vert">
+      <w:tblPr/>
+      <w:tcPr>
+        <w:tcBorders>
+          <w:top w:val="single" w:sz="8" w:space="0" w:color="4F81BD" w:themeColor="accent1"/>
+          <w:left w:val="single" w:sz="8" w:space="0" w:color="4F81BD" w:themeColor="accent1"/>
+          <w:bottom w:val="single" w:sz="8" w:space="0" w:color="4F81BD" w:themeColor="accent1"/>
+          <w:right w:val="single" w:sz="8" w:space="0" w:color="4F81BD" w:themeColor="accent1"/>
+        </w:tcBorders>
+        <w:shd w:val="clear" w:color="auto" w:fill="D3DFEE" w:themeFill="accent1" w:themeFillTint="3F"/>
+      </w:tcPr>
+    </w:tblStylePr>
+    <w:tblStylePr w:type="band1Horz">
+      <w:tblPr/>
+      <w:tcPr>
+        <w:tcBorders>
+          <w:top w:val="single" w:sz="8" w:space="0" w:color="4F81BD" w:themeColor="accent1"/>
+          <w:left w:val="single" w:sz="8" w:space="0" w:color="4F81BD" w:themeColor="accent1"/>
+          <w:bottom w:val="single" w:sz="8" w:space="0" w:color="4F81BD" w:themeColor="accent1"/>
+          <w:right w:val="single" w:sz="8" w:space="0" w:color="4F81BD" w:themeColor="accent1"/>
+          <w:insideV w:val="single" w:sz="8" w:space="0" w:color="4F81BD" w:themeColor="accent1"/>
+        </w:tcBorders>
+        <w:shd w:val="clear" w:color="auto" w:fill="D3DFEE" w:themeFill="accent1" w:themeFillTint="3F"/>
+      </w:tcPr>
+    </w:tblStylePr>
+    <w:tblStylePr w:type="band2Horz">
+      <w:tblPr/>
+      <w:tcPr>
+        <w:tcBorders>
+          <w:top w:val="single" w:sz="8" w:space="0" w:color="4F81BD" w:themeColor="accent1"/>
+          <w:left w:val="single" w:sz="8" w:space="0" w:color="4F81BD" w:themeColor="accent1"/>
+          <w:bottom w:val="single" w:sz="8" w:space="0" w:color="4F81BD" w:themeColor="accent1"/>
+          <w:right w:val="single" w:sz="8" w:space="0" w:color="4F81BD" w:themeColor="accent1"/>
+          <w:insideV w:val="single" w:sz="8" w:space="0" w:color="4F81BD" w:themeColor="accent1"/>
+        </w:tcBorders>
+      </w:tcPr>
+    </w:tblStylePr>
+  </w:style>
 </w:styles>
 </file>
 
-<file path=word/styleswitheffects.xml><?xml version="1.0" encoding="utf-8"?>
+<file path=word/stylesWithEffects.xml><?xml version="1.0" encoding="utf-8"?>
 <w:styles xmlns:wpc="http://schemas.microsoft.com/office/word/2010/wordprocessingCanvas" xmlns:mo="http://schemas.microsoft.com/office/mac/office/2008/main" xmlns:mc="http://schemas.openxmlformats.org/markup-compatibility/2006" xmlns:mv="urn:schemas-microsoft-com:mac:vml" xmlns:o="urn:schemas-microsoft-com:office:office" xmlns:r="http://schemas.openxmlformats.org/officeDocument/2006/relationships" xmlns:m="http://schemas.openxmlformats.org/officeDocument/2006/math" xmlns:v="urn:schemas-microsoft-com:vml" xmlns:wp14="http://schemas.microsoft.com/office/word/2010/wordprocessingDrawing" xmlns:wp="http://schemas.openxmlformats.org/drawingml/2006/wordprocessingDrawing" xmlns:w10="urn:schemas-microsoft-com:office:word" xmlns:w="http://schemas.openxmlformats.org/wordprocessingml/2006/main" xmlns:w14="http://schemas.microsoft.com/office/word/2010/wordml" xmlns:wpg="http://schemas.microsoft.com/office/word/2010/wordprocessingGroup" xmlns:wpi="http://schemas.microsoft.com/office/word/2010/wordprocessingInk" xmlns:wne="http://schemas.microsoft.com/office/word/2006/wordml" xmlns:wps="http://schemas.microsoft.com/office/word/2010/wordprocessingShape" mc:Ignorable="w14 wp14">
   <w:docDefaults>
     <w:rPrDefault>
@@ -577,14 +1183,662 @@
       <w:szCs w:val="26"/>
     </w:rPr>
   </w:style>
+  <w:style w:type="table" w:styleId="TableGrid">
+    <w:name w:val="Table Grid"/>
+    <w:basedOn w:val="TableNormal"/>
+    <w:uiPriority w:val="59"/>
+    <w:rsid w:val="001A3849"/>
+    <w:tblPr>
+      <w:tblInd w:w="0" w:type="dxa"/>
+      <w:tblBorders>
+        <w:top w:val="single" w:sz="4" w:space="0" w:color="auto"/>
+        <w:left w:val="single" w:sz="4" w:space="0" w:color="auto"/>
+        <w:bottom w:val="single" w:sz="4" w:space="0" w:color="auto"/>
+        <w:right w:val="single" w:sz="4" w:space="0" w:color="auto"/>
+        <w:insideH w:val="single" w:sz="4" w:space="0" w:color="auto"/>
+        <w:insideV w:val="single" w:sz="4" w:space="0" w:color="auto"/>
+      </w:tblBorders>
+      <w:tblCellMar>
+        <w:top w:w="0" w:type="dxa"/>
+        <w:left w:w="108" w:type="dxa"/>
+        <w:bottom w:w="0" w:type="dxa"/>
+        <w:right w:w="108" w:type="dxa"/>
+      </w:tblCellMar>
+    </w:tblPr>
+  </w:style>
+  <w:style w:type="table" w:styleId="LightGrid">
+    <w:name w:val="Light Grid"/>
+    <w:basedOn w:val="TableNormal"/>
+    <w:uiPriority w:val="62"/>
+    <w:rsid w:val="001A3849"/>
+    <w:tblPr>
+      <w:tblStyleRowBandSize w:val="1"/>
+      <w:tblStyleColBandSize w:val="1"/>
+      <w:tblInd w:w="0" w:type="dxa"/>
+      <w:tblBorders>
+        <w:top w:val="single" w:sz="8" w:space="0" w:color="000000" w:themeColor="text1"/>
+        <w:left w:val="single" w:sz="8" w:space="0" w:color="000000" w:themeColor="text1"/>
+        <w:bottom w:val="single" w:sz="8" w:space="0" w:color="000000" w:themeColor="text1"/>
+        <w:right w:val="single" w:sz="8" w:space="0" w:color="000000" w:themeColor="text1"/>
+        <w:insideH w:val="single" w:sz="8" w:space="0" w:color="000000" w:themeColor="text1"/>
+        <w:insideV w:val="single" w:sz="8" w:space="0" w:color="000000" w:themeColor="text1"/>
+      </w:tblBorders>
+      <w:tblCellMar>
+        <w:top w:w="0" w:type="dxa"/>
+        <w:left w:w="108" w:type="dxa"/>
+        <w:bottom w:w="0" w:type="dxa"/>
+        <w:right w:w="108" w:type="dxa"/>
+      </w:tblCellMar>
+    </w:tblPr>
+    <w:tblStylePr w:type="firstRow">
+      <w:pPr>
+        <w:spacing w:before="0" w:after="0" w:line="240" w:lineRule="auto"/>
+      </w:pPr>
+      <w:rPr>
+        <w:rFonts w:asciiTheme="majorHAnsi" w:eastAsiaTheme="majorEastAsia" w:hAnsiTheme="majorHAnsi" w:cstheme="majorBidi"/>
+        <w:b/>
+        <w:bCs/>
+      </w:rPr>
+      <w:tblPr/>
+      <w:tcPr>
+        <w:tcBorders>
+          <w:top w:val="single" w:sz="8" w:space="0" w:color="000000" w:themeColor="text1"/>
+          <w:left w:val="single" w:sz="8" w:space="0" w:color="000000" w:themeColor="text1"/>
+          <w:bottom w:val="single" w:sz="18" w:space="0" w:color="000000" w:themeColor="text1"/>
+          <w:right w:val="single" w:sz="8" w:space="0" w:color="000000" w:themeColor="text1"/>
+          <w:insideH w:val="nil"/>
+          <w:insideV w:val="single" w:sz="8" w:space="0" w:color="000000" w:themeColor="text1"/>
+        </w:tcBorders>
+      </w:tcPr>
+    </w:tblStylePr>
+    <w:tblStylePr w:type="lastRow">
+      <w:pPr>
+        <w:spacing w:before="0" w:after="0" w:line="240" w:lineRule="auto"/>
+      </w:pPr>
+      <w:rPr>
+        <w:rFonts w:asciiTheme="majorHAnsi" w:eastAsiaTheme="majorEastAsia" w:hAnsiTheme="majorHAnsi" w:cstheme="majorBidi"/>
+        <w:b/>
+        <w:bCs/>
+      </w:rPr>
+      <w:tblPr/>
+      <w:tcPr>
+        <w:tcBorders>
+          <w:top w:val="double" w:sz="6" w:space="0" w:color="000000" w:themeColor="text1"/>
+          <w:left w:val="single" w:sz="8" w:space="0" w:color="000000" w:themeColor="text1"/>
+          <w:bottom w:val="single" w:sz="8" w:space="0" w:color="000000" w:themeColor="text1"/>
+          <w:right w:val="single" w:sz="8" w:space="0" w:color="000000" w:themeColor="text1"/>
+          <w:insideH w:val="nil"/>
+          <w:insideV w:val="single" w:sz="8" w:space="0" w:color="000000" w:themeColor="text1"/>
+        </w:tcBorders>
+      </w:tcPr>
+    </w:tblStylePr>
+    <w:tblStylePr w:type="firstCol">
+      <w:rPr>
+        <w:rFonts w:asciiTheme="majorHAnsi" w:eastAsiaTheme="majorEastAsia" w:hAnsiTheme="majorHAnsi" w:cstheme="majorBidi"/>
+        <w:b/>
+        <w:bCs/>
+      </w:rPr>
+    </w:tblStylePr>
+    <w:tblStylePr w:type="lastCol">
+      <w:rPr>
+        <w:rFonts w:asciiTheme="majorHAnsi" w:eastAsiaTheme="majorEastAsia" w:hAnsiTheme="majorHAnsi" w:cstheme="majorBidi"/>
+        <w:b/>
+        <w:bCs/>
+      </w:rPr>
+      <w:tblPr/>
+      <w:tcPr>
+        <w:tcBorders>
+          <w:top w:val="single" w:sz="8" w:space="0" w:color="000000" w:themeColor="text1"/>
+          <w:left w:val="single" w:sz="8" w:space="0" w:color="000000" w:themeColor="text1"/>
+          <w:bottom w:val="single" w:sz="8" w:space="0" w:color="000000" w:themeColor="text1"/>
+          <w:right w:val="single" w:sz="8" w:space="0" w:color="000000" w:themeColor="text1"/>
+        </w:tcBorders>
+      </w:tcPr>
+    </w:tblStylePr>
+    <w:tblStylePr w:type="band1Vert">
+      <w:tblPr/>
+      <w:tcPr>
+        <w:tcBorders>
+          <w:top w:val="single" w:sz="8" w:space="0" w:color="000000" w:themeColor="text1"/>
+          <w:left w:val="single" w:sz="8" w:space="0" w:color="000000" w:themeColor="text1"/>
+          <w:bottom w:val="single" w:sz="8" w:space="0" w:color="000000" w:themeColor="text1"/>
+          <w:right w:val="single" w:sz="8" w:space="0" w:color="000000" w:themeColor="text1"/>
+        </w:tcBorders>
+        <w:shd w:val="clear" w:color="auto" w:fill="C0C0C0" w:themeFill="text1" w:themeFillTint="3F"/>
+      </w:tcPr>
+    </w:tblStylePr>
+    <w:tblStylePr w:type="band1Horz">
+      <w:tblPr/>
+      <w:tcPr>
+        <w:tcBorders>
+          <w:top w:val="single" w:sz="8" w:space="0" w:color="000000" w:themeColor="text1"/>
+          <w:left w:val="single" w:sz="8" w:space="0" w:color="000000" w:themeColor="text1"/>
+          <w:bottom w:val="single" w:sz="8" w:space="0" w:color="000000" w:themeColor="text1"/>
+          <w:right w:val="single" w:sz="8" w:space="0" w:color="000000" w:themeColor="text1"/>
+          <w:insideV w:val="single" w:sz="8" w:space="0" w:color="000000" w:themeColor="text1"/>
+        </w:tcBorders>
+        <w:shd w:val="clear" w:color="auto" w:fill="C0C0C0" w:themeFill="text1" w:themeFillTint="3F"/>
+      </w:tcPr>
+    </w:tblStylePr>
+    <w:tblStylePr w:type="band2Horz">
+      <w:tblPr/>
+      <w:tcPr>
+        <w:tcBorders>
+          <w:top w:val="single" w:sz="8" w:space="0" w:color="000000" w:themeColor="text1"/>
+          <w:left w:val="single" w:sz="8" w:space="0" w:color="000000" w:themeColor="text1"/>
+          <w:bottom w:val="single" w:sz="8" w:space="0" w:color="000000" w:themeColor="text1"/>
+          <w:right w:val="single" w:sz="8" w:space="0" w:color="000000" w:themeColor="text1"/>
+          <w:insideV w:val="single" w:sz="8" w:space="0" w:color="000000" w:themeColor="text1"/>
+        </w:tcBorders>
+      </w:tcPr>
+    </w:tblStylePr>
+  </w:style>
+  <w:style w:type="table" w:styleId="LightList">
+    <w:name w:val="Light List"/>
+    <w:basedOn w:val="TableNormal"/>
+    <w:uiPriority w:val="61"/>
+    <w:rsid w:val="001A3849"/>
+    <w:tblPr>
+      <w:tblStyleRowBandSize w:val="1"/>
+      <w:tblStyleColBandSize w:val="1"/>
+      <w:tblInd w:w="0" w:type="dxa"/>
+      <w:tblBorders>
+        <w:top w:val="single" w:sz="8" w:space="0" w:color="000000" w:themeColor="text1"/>
+        <w:left w:val="single" w:sz="8" w:space="0" w:color="000000" w:themeColor="text1"/>
+        <w:bottom w:val="single" w:sz="8" w:space="0" w:color="000000" w:themeColor="text1"/>
+        <w:right w:val="single" w:sz="8" w:space="0" w:color="000000" w:themeColor="text1"/>
+      </w:tblBorders>
+      <w:tblCellMar>
+        <w:top w:w="0" w:type="dxa"/>
+        <w:left w:w="108" w:type="dxa"/>
+        <w:bottom w:w="0" w:type="dxa"/>
+        <w:right w:w="108" w:type="dxa"/>
+      </w:tblCellMar>
+    </w:tblPr>
+    <w:tblStylePr w:type="firstRow">
+      <w:pPr>
+        <w:spacing w:before="0" w:after="0" w:line="240" w:lineRule="auto"/>
+      </w:pPr>
+      <w:rPr>
+        <w:b/>
+        <w:bCs/>
+        <w:color w:val="FFFFFF" w:themeColor="background1"/>
+      </w:rPr>
+      <w:tblPr/>
+      <w:tcPr>
+        <w:shd w:val="clear" w:color="auto" w:fill="000000" w:themeFill="text1"/>
+      </w:tcPr>
+    </w:tblStylePr>
+    <w:tblStylePr w:type="lastRow">
+      <w:pPr>
+        <w:spacing w:before="0" w:after="0" w:line="240" w:lineRule="auto"/>
+      </w:pPr>
+      <w:rPr>
+        <w:b/>
+        <w:bCs/>
+      </w:rPr>
+      <w:tblPr/>
+      <w:tcPr>
+        <w:tcBorders>
+          <w:top w:val="double" w:sz="6" w:space="0" w:color="000000" w:themeColor="text1"/>
+          <w:left w:val="single" w:sz="8" w:space="0" w:color="000000" w:themeColor="text1"/>
+          <w:bottom w:val="single" w:sz="8" w:space="0" w:color="000000" w:themeColor="text1"/>
+          <w:right w:val="single" w:sz="8" w:space="0" w:color="000000" w:themeColor="text1"/>
+        </w:tcBorders>
+      </w:tcPr>
+    </w:tblStylePr>
+    <w:tblStylePr w:type="firstCol">
+      <w:rPr>
+        <w:b/>
+        <w:bCs/>
+      </w:rPr>
+    </w:tblStylePr>
+    <w:tblStylePr w:type="lastCol">
+      <w:rPr>
+        <w:b/>
+        <w:bCs/>
+      </w:rPr>
+    </w:tblStylePr>
+    <w:tblStylePr w:type="band1Vert">
+      <w:tblPr/>
+      <w:tcPr>
+        <w:tcBorders>
+          <w:top w:val="single" w:sz="8" w:space="0" w:color="000000" w:themeColor="text1"/>
+          <w:left w:val="single" w:sz="8" w:space="0" w:color="000000" w:themeColor="text1"/>
+          <w:bottom w:val="single" w:sz="8" w:space="0" w:color="000000" w:themeColor="text1"/>
+          <w:right w:val="single" w:sz="8" w:space="0" w:color="000000" w:themeColor="text1"/>
+        </w:tcBorders>
+      </w:tcPr>
+    </w:tblStylePr>
+    <w:tblStylePr w:type="band1Horz">
+      <w:tblPr/>
+      <w:tcPr>
+        <w:tcBorders>
+          <w:top w:val="single" w:sz="8" w:space="0" w:color="000000" w:themeColor="text1"/>
+          <w:left w:val="single" w:sz="8" w:space="0" w:color="000000" w:themeColor="text1"/>
+          <w:bottom w:val="single" w:sz="8" w:space="0" w:color="000000" w:themeColor="text1"/>
+          <w:right w:val="single" w:sz="8" w:space="0" w:color="000000" w:themeColor="text1"/>
+        </w:tcBorders>
+      </w:tcPr>
+    </w:tblStylePr>
+  </w:style>
+  <w:style w:type="table" w:styleId="LightShading">
+    <w:name w:val="Light Shading"/>
+    <w:basedOn w:val="TableNormal"/>
+    <w:uiPriority w:val="60"/>
+    <w:rsid w:val="001A3849"/>
+    <w:rPr>
+      <w:color w:val="000000" w:themeColor="text1" w:themeShade="BF"/>
+    </w:rPr>
+    <w:tblPr>
+      <w:tblStyleRowBandSize w:val="1"/>
+      <w:tblStyleColBandSize w:val="1"/>
+      <w:tblInd w:w="0" w:type="dxa"/>
+      <w:tblBorders>
+        <w:top w:val="single" w:sz="8" w:space="0" w:color="000000" w:themeColor="text1"/>
+        <w:bottom w:val="single" w:sz="8" w:space="0" w:color="000000" w:themeColor="text1"/>
+      </w:tblBorders>
+      <w:tblCellMar>
+        <w:top w:w="0" w:type="dxa"/>
+        <w:left w:w="108" w:type="dxa"/>
+        <w:bottom w:w="0" w:type="dxa"/>
+        <w:right w:w="108" w:type="dxa"/>
+      </w:tblCellMar>
+    </w:tblPr>
+    <w:tblStylePr w:type="firstRow">
+      <w:pPr>
+        <w:spacing w:before="0" w:after="0" w:line="240" w:lineRule="auto"/>
+      </w:pPr>
+      <w:rPr>
+        <w:b/>
+        <w:bCs/>
+      </w:rPr>
+      <w:tblPr/>
+      <w:tcPr>
+        <w:tcBorders>
+          <w:top w:val="single" w:sz="8" w:space="0" w:color="000000" w:themeColor="text1"/>
+          <w:left w:val="nil"/>
+          <w:bottom w:val="single" w:sz="8" w:space="0" w:color="000000" w:themeColor="text1"/>
+          <w:right w:val="nil"/>
+          <w:insideH w:val="nil"/>
+          <w:insideV w:val="nil"/>
+        </w:tcBorders>
+      </w:tcPr>
+    </w:tblStylePr>
+    <w:tblStylePr w:type="lastRow">
+      <w:pPr>
+        <w:spacing w:before="0" w:after="0" w:line="240" w:lineRule="auto"/>
+      </w:pPr>
+      <w:rPr>
+        <w:b/>
+        <w:bCs/>
+      </w:rPr>
+      <w:tblPr/>
+      <w:tcPr>
+        <w:tcBorders>
+          <w:top w:val="single" w:sz="8" w:space="0" w:color="000000" w:themeColor="text1"/>
+          <w:left w:val="nil"/>
+          <w:bottom w:val="single" w:sz="8" w:space="0" w:color="000000" w:themeColor="text1"/>
+          <w:right w:val="nil"/>
+          <w:insideH w:val="nil"/>
+          <w:insideV w:val="nil"/>
+        </w:tcBorders>
+      </w:tcPr>
+    </w:tblStylePr>
+    <w:tblStylePr w:type="firstCol">
+      <w:rPr>
+        <w:b/>
+        <w:bCs/>
+      </w:rPr>
+    </w:tblStylePr>
+    <w:tblStylePr w:type="lastCol">
+      <w:rPr>
+        <w:b/>
+        <w:bCs/>
+      </w:rPr>
+    </w:tblStylePr>
+    <w:tblStylePr w:type="band1Vert">
+      <w:tblPr/>
+      <w:tcPr>
+        <w:tcBorders>
+          <w:left w:val="nil"/>
+          <w:right w:val="nil"/>
+          <w:insideH w:val="nil"/>
+          <w:insideV w:val="nil"/>
+        </w:tcBorders>
+        <w:shd w:val="clear" w:color="auto" w:fill="C0C0C0" w:themeFill="text1" w:themeFillTint="3F"/>
+      </w:tcPr>
+    </w:tblStylePr>
+    <w:tblStylePr w:type="band1Horz">
+      <w:tblPr/>
+      <w:tcPr>
+        <w:tcBorders>
+          <w:left w:val="nil"/>
+          <w:right w:val="nil"/>
+          <w:insideH w:val="nil"/>
+          <w:insideV w:val="nil"/>
+        </w:tcBorders>
+        <w:shd w:val="clear" w:color="auto" w:fill="C0C0C0" w:themeFill="text1" w:themeFillTint="3F"/>
+      </w:tcPr>
+    </w:tblStylePr>
+  </w:style>
+  <w:style w:type="table" w:styleId="LightShading-Accent1">
+    <w:name w:val="Light Shading Accent 1"/>
+    <w:basedOn w:val="TableNormal"/>
+    <w:uiPriority w:val="60"/>
+    <w:rsid w:val="001A3849"/>
+    <w:rPr>
+      <w:color w:val="365F91" w:themeColor="accent1" w:themeShade="BF"/>
+    </w:rPr>
+    <w:tblPr>
+      <w:tblStyleRowBandSize w:val="1"/>
+      <w:tblStyleColBandSize w:val="1"/>
+      <w:tblInd w:w="0" w:type="dxa"/>
+      <w:tblBorders>
+        <w:top w:val="single" w:sz="8" w:space="0" w:color="4F81BD" w:themeColor="accent1"/>
+        <w:bottom w:val="single" w:sz="8" w:space="0" w:color="4F81BD" w:themeColor="accent1"/>
+      </w:tblBorders>
+      <w:tblCellMar>
+        <w:top w:w="0" w:type="dxa"/>
+        <w:left w:w="108" w:type="dxa"/>
+        <w:bottom w:w="0" w:type="dxa"/>
+        <w:right w:w="108" w:type="dxa"/>
+      </w:tblCellMar>
+    </w:tblPr>
+    <w:tblStylePr w:type="firstRow">
+      <w:pPr>
+        <w:spacing w:before="0" w:after="0" w:line="240" w:lineRule="auto"/>
+      </w:pPr>
+      <w:rPr>
+        <w:b/>
+        <w:bCs/>
+      </w:rPr>
+      <w:tblPr/>
+      <w:tcPr>
+        <w:tcBorders>
+          <w:top w:val="single" w:sz="8" w:space="0" w:color="4F81BD" w:themeColor="accent1"/>
+          <w:left w:val="nil"/>
+          <w:bottom w:val="single" w:sz="8" w:space="0" w:color="4F81BD" w:themeColor="accent1"/>
+          <w:right w:val="nil"/>
+          <w:insideH w:val="nil"/>
+          <w:insideV w:val="nil"/>
+        </w:tcBorders>
+      </w:tcPr>
+    </w:tblStylePr>
+    <w:tblStylePr w:type="lastRow">
+      <w:pPr>
+        <w:spacing w:before="0" w:after="0" w:line="240" w:lineRule="auto"/>
+      </w:pPr>
+      <w:rPr>
+        <w:b/>
+        <w:bCs/>
+      </w:rPr>
+      <w:tblPr/>
+      <w:tcPr>
+        <w:tcBorders>
+          <w:top w:val="single" w:sz="8" w:space="0" w:color="4F81BD" w:themeColor="accent1"/>
+          <w:left w:val="nil"/>
+          <w:bottom w:val="single" w:sz="8" w:space="0" w:color="4F81BD" w:themeColor="accent1"/>
+          <w:right w:val="nil"/>
+          <w:insideH w:val="nil"/>
+          <w:insideV w:val="nil"/>
+        </w:tcBorders>
+      </w:tcPr>
+    </w:tblStylePr>
+    <w:tblStylePr w:type="firstCol">
+      <w:rPr>
+        <w:b/>
+        <w:bCs/>
+      </w:rPr>
+    </w:tblStylePr>
+    <w:tblStylePr w:type="lastCol">
+      <w:rPr>
+        <w:b/>
+        <w:bCs/>
+      </w:rPr>
+    </w:tblStylePr>
+    <w:tblStylePr w:type="band1Vert">
+      <w:tblPr/>
+      <w:tcPr>
+        <w:tcBorders>
+          <w:left w:val="nil"/>
+          <w:right w:val="nil"/>
+          <w:insideH w:val="nil"/>
+          <w:insideV w:val="nil"/>
+        </w:tcBorders>
+        <w:shd w:val="clear" w:color="auto" w:fill="D3DFEE" w:themeFill="accent1" w:themeFillTint="3F"/>
+      </w:tcPr>
+    </w:tblStylePr>
+    <w:tblStylePr w:type="band1Horz">
+      <w:tblPr/>
+      <w:tcPr>
+        <w:tcBorders>
+          <w:left w:val="nil"/>
+          <w:right w:val="nil"/>
+          <w:insideH w:val="nil"/>
+          <w:insideV w:val="nil"/>
+        </w:tcBorders>
+        <w:shd w:val="clear" w:color="auto" w:fill="D3DFEE" w:themeFill="accent1" w:themeFillTint="3F"/>
+      </w:tcPr>
+    </w:tblStylePr>
+  </w:style>
+  <w:style w:type="table" w:styleId="LightList-Accent5">
+    <w:name w:val="Light List Accent 5"/>
+    <w:basedOn w:val="TableNormal"/>
+    <w:uiPriority w:val="61"/>
+    <w:rsid w:val="001A3849"/>
+    <w:tblPr>
+      <w:tblStyleRowBandSize w:val="1"/>
+      <w:tblStyleColBandSize w:val="1"/>
+      <w:tblInd w:w="0" w:type="dxa"/>
+      <w:tblBorders>
+        <w:top w:val="single" w:sz="8" w:space="0" w:color="4BACC6" w:themeColor="accent5"/>
+        <w:left w:val="single" w:sz="8" w:space="0" w:color="4BACC6" w:themeColor="accent5"/>
+        <w:bottom w:val="single" w:sz="8" w:space="0" w:color="4BACC6" w:themeColor="accent5"/>
+        <w:right w:val="single" w:sz="8" w:space="0" w:color="4BACC6" w:themeColor="accent5"/>
+      </w:tblBorders>
+      <w:tblCellMar>
+        <w:top w:w="0" w:type="dxa"/>
+        <w:left w:w="108" w:type="dxa"/>
+        <w:bottom w:w="0" w:type="dxa"/>
+        <w:right w:w="108" w:type="dxa"/>
+      </w:tblCellMar>
+    </w:tblPr>
+    <w:tblStylePr w:type="firstRow">
+      <w:pPr>
+        <w:spacing w:before="0" w:after="0" w:line="240" w:lineRule="auto"/>
+      </w:pPr>
+      <w:rPr>
+        <w:b/>
+        <w:bCs/>
+        <w:color w:val="FFFFFF" w:themeColor="background1"/>
+      </w:rPr>
+      <w:tblPr/>
+      <w:tcPr>
+        <w:shd w:val="clear" w:color="auto" w:fill="4BACC6" w:themeFill="accent5"/>
+      </w:tcPr>
+    </w:tblStylePr>
+    <w:tblStylePr w:type="lastRow">
+      <w:pPr>
+        <w:spacing w:before="0" w:after="0" w:line="240" w:lineRule="auto"/>
+      </w:pPr>
+      <w:rPr>
+        <w:b/>
+        <w:bCs/>
+      </w:rPr>
+      <w:tblPr/>
+      <w:tcPr>
+        <w:tcBorders>
+          <w:top w:val="double" w:sz="6" w:space="0" w:color="4BACC6" w:themeColor="accent5"/>
+          <w:left w:val="single" w:sz="8" w:space="0" w:color="4BACC6" w:themeColor="accent5"/>
+          <w:bottom w:val="single" w:sz="8" w:space="0" w:color="4BACC6" w:themeColor="accent5"/>
+          <w:right w:val="single" w:sz="8" w:space="0" w:color="4BACC6" w:themeColor="accent5"/>
+        </w:tcBorders>
+      </w:tcPr>
+    </w:tblStylePr>
+    <w:tblStylePr w:type="firstCol">
+      <w:rPr>
+        <w:b/>
+        <w:bCs/>
+      </w:rPr>
+    </w:tblStylePr>
+    <w:tblStylePr w:type="lastCol">
+      <w:rPr>
+        <w:b/>
+        <w:bCs/>
+      </w:rPr>
+    </w:tblStylePr>
+    <w:tblStylePr w:type="band1Vert">
+      <w:tblPr/>
+      <w:tcPr>
+        <w:tcBorders>
+          <w:top w:val="single" w:sz="8" w:space="0" w:color="4BACC6" w:themeColor="accent5"/>
+          <w:left w:val="single" w:sz="8" w:space="0" w:color="4BACC6" w:themeColor="accent5"/>
+          <w:bottom w:val="single" w:sz="8" w:space="0" w:color="4BACC6" w:themeColor="accent5"/>
+          <w:right w:val="single" w:sz="8" w:space="0" w:color="4BACC6" w:themeColor="accent5"/>
+        </w:tcBorders>
+      </w:tcPr>
+    </w:tblStylePr>
+    <w:tblStylePr w:type="band1Horz">
+      <w:tblPr/>
+      <w:tcPr>
+        <w:tcBorders>
+          <w:top w:val="single" w:sz="8" w:space="0" w:color="4BACC6" w:themeColor="accent5"/>
+          <w:left w:val="single" w:sz="8" w:space="0" w:color="4BACC6" w:themeColor="accent5"/>
+          <w:bottom w:val="single" w:sz="8" w:space="0" w:color="4BACC6" w:themeColor="accent5"/>
+          <w:right w:val="single" w:sz="8" w:space="0" w:color="4BACC6" w:themeColor="accent5"/>
+        </w:tcBorders>
+      </w:tcPr>
+    </w:tblStylePr>
+  </w:style>
+  <w:style w:type="table" w:styleId="LightGrid-Accent1">
+    <w:name w:val="Light Grid Accent 1"/>
+    <w:basedOn w:val="TableNormal"/>
+    <w:uiPriority w:val="62"/>
+    <w:rsid w:val="001A3849"/>
+    <w:tblPr>
+      <w:tblStyleRowBandSize w:val="1"/>
+      <w:tblStyleColBandSize w:val="1"/>
+      <w:tblInd w:w="0" w:type="dxa"/>
+      <w:tblBorders>
+        <w:top w:val="single" w:sz="8" w:space="0" w:color="4F81BD" w:themeColor="accent1"/>
+        <w:left w:val="single" w:sz="8" w:space="0" w:color="4F81BD" w:themeColor="accent1"/>
+        <w:bottom w:val="single" w:sz="8" w:space="0" w:color="4F81BD" w:themeColor="accent1"/>
+        <w:right w:val="single" w:sz="8" w:space="0" w:color="4F81BD" w:themeColor="accent1"/>
+        <w:insideH w:val="single" w:sz="8" w:space="0" w:color="4F81BD" w:themeColor="accent1"/>
+        <w:insideV w:val="single" w:sz="8" w:space="0" w:color="4F81BD" w:themeColor="accent1"/>
+      </w:tblBorders>
+      <w:tblCellMar>
+        <w:top w:w="0" w:type="dxa"/>
+        <w:left w:w="108" w:type="dxa"/>
+        <w:bottom w:w="0" w:type="dxa"/>
+        <w:right w:w="108" w:type="dxa"/>
+      </w:tblCellMar>
+    </w:tblPr>
+    <w:tblStylePr w:type="firstRow">
+      <w:pPr>
+        <w:spacing w:before="0" w:after="0" w:line="240" w:lineRule="auto"/>
+      </w:pPr>
+      <w:rPr>
+        <w:rFonts w:asciiTheme="majorHAnsi" w:eastAsiaTheme="majorEastAsia" w:hAnsiTheme="majorHAnsi" w:cstheme="majorBidi"/>
+        <w:b/>
+        <w:bCs/>
+      </w:rPr>
+      <w:tblPr/>
+      <w:tcPr>
+        <w:tcBorders>
+          <w:top w:val="single" w:sz="8" w:space="0" w:color="4F81BD" w:themeColor="accent1"/>
+          <w:left w:val="single" w:sz="8" w:space="0" w:color="4F81BD" w:themeColor="accent1"/>
+          <w:bottom w:val="single" w:sz="18" w:space="0" w:color="4F81BD" w:themeColor="accent1"/>
+          <w:right w:val="single" w:sz="8" w:space="0" w:color="4F81BD" w:themeColor="accent1"/>
+          <w:insideH w:val="nil"/>
+          <w:insideV w:val="single" w:sz="8" w:space="0" w:color="4F81BD" w:themeColor="accent1"/>
+        </w:tcBorders>
+      </w:tcPr>
+    </w:tblStylePr>
+    <w:tblStylePr w:type="lastRow">
+      <w:pPr>
+        <w:spacing w:before="0" w:after="0" w:line="240" w:lineRule="auto"/>
+      </w:pPr>
+      <w:rPr>
+        <w:rFonts w:asciiTheme="majorHAnsi" w:eastAsiaTheme="majorEastAsia" w:hAnsiTheme="majorHAnsi" w:cstheme="majorBidi"/>
+        <w:b/>
+        <w:bCs/>
+      </w:rPr>
+      <w:tblPr/>
+      <w:tcPr>
+        <w:tcBorders>
+          <w:top w:val="double" w:sz="6" w:space="0" w:color="4F81BD" w:themeColor="accent1"/>
+          <w:left w:val="single" w:sz="8" w:space="0" w:color="4F81BD" w:themeColor="accent1"/>
+          <w:bottom w:val="single" w:sz="8" w:space="0" w:color="4F81BD" w:themeColor="accent1"/>
+          <w:right w:val="single" w:sz="8" w:space="0" w:color="4F81BD" w:themeColor="accent1"/>
+          <w:insideH w:val="nil"/>
+          <w:insideV w:val="single" w:sz="8" w:space="0" w:color="4F81BD" w:themeColor="accent1"/>
+        </w:tcBorders>
+      </w:tcPr>
+    </w:tblStylePr>
+    <w:tblStylePr w:type="firstCol">
+      <w:rPr>
+        <w:rFonts w:asciiTheme="majorHAnsi" w:eastAsiaTheme="majorEastAsia" w:hAnsiTheme="majorHAnsi" w:cstheme="majorBidi"/>
+        <w:b/>
+        <w:bCs/>
+      </w:rPr>
+    </w:tblStylePr>
+    <w:tblStylePr w:type="lastCol">
+      <w:rPr>
+        <w:rFonts w:asciiTheme="majorHAnsi" w:eastAsiaTheme="majorEastAsia" w:hAnsiTheme="majorHAnsi" w:cstheme="majorBidi"/>
+        <w:b/>
+        <w:bCs/>
+      </w:rPr>
+      <w:tblPr/>
+      <w:tcPr>
+        <w:tcBorders>
+          <w:top w:val="single" w:sz="8" w:space="0" w:color="4F81BD" w:themeColor="accent1"/>
+          <w:left w:val="single" w:sz="8" w:space="0" w:color="4F81BD" w:themeColor="accent1"/>
+          <w:bottom w:val="single" w:sz="8" w:space="0" w:color="4F81BD" w:themeColor="accent1"/>
+          <w:right w:val="single" w:sz="8" w:space="0" w:color="4F81BD" w:themeColor="accent1"/>
+        </w:tcBorders>
+      </w:tcPr>
+    </w:tblStylePr>
+    <w:tblStylePr w:type="band1Vert">
+      <w:tblPr/>
+      <w:tcPr>
+        <w:tcBorders>
+          <w:top w:val="single" w:sz="8" w:space="0" w:color="4F81BD" w:themeColor="accent1"/>
+          <w:left w:val="single" w:sz="8" w:space="0" w:color="4F81BD" w:themeColor="accent1"/>
+          <w:bottom w:val="single" w:sz="8" w:space="0" w:color="4F81BD" w:themeColor="accent1"/>
+          <w:right w:val="single" w:sz="8" w:space="0" w:color="4F81BD" w:themeColor="accent1"/>
+        </w:tcBorders>
+        <w:shd w:val="clear" w:color="auto" w:fill="D3DFEE" w:themeFill="accent1" w:themeFillTint="3F"/>
+      </w:tcPr>
+    </w:tblStylePr>
+    <w:tblStylePr w:type="band1Horz">
+      <w:tblPr/>
+      <w:tcPr>
+        <w:tcBorders>
+          <w:top w:val="single" w:sz="8" w:space="0" w:color="4F81BD" w:themeColor="accent1"/>
+          <w:left w:val="single" w:sz="8" w:space="0" w:color="4F81BD" w:themeColor="accent1"/>
+          <w:bottom w:val="single" w:sz="8" w:space="0" w:color="4F81BD" w:themeColor="accent1"/>
+          <w:right w:val="single" w:sz="8" w:space="0" w:color="4F81BD" w:themeColor="accent1"/>
+          <w:insideV w:val="single" w:sz="8" w:space="0" w:color="4F81BD" w:themeColor="accent1"/>
+        </w:tcBorders>
+        <w:shd w:val="clear" w:color="auto" w:fill="D3DFEE" w:themeFill="accent1" w:themeFillTint="3F"/>
+      </w:tcPr>
+    </w:tblStylePr>
+    <w:tblStylePr w:type="band2Horz">
+      <w:tblPr/>
+      <w:tcPr>
+        <w:tcBorders>
+          <w:top w:val="single" w:sz="8" w:space="0" w:color="4F81BD" w:themeColor="accent1"/>
+          <w:left w:val="single" w:sz="8" w:space="0" w:color="4F81BD" w:themeColor="accent1"/>
+          <w:bottom w:val="single" w:sz="8" w:space="0" w:color="4F81BD" w:themeColor="accent1"/>
+          <w:right w:val="single" w:sz="8" w:space="0" w:color="4F81BD" w:themeColor="accent1"/>
+          <w:insideV w:val="single" w:sz="8" w:space="0" w:color="4F81BD" w:themeColor="accent1"/>
+        </w:tcBorders>
+      </w:tcPr>
+    </w:tblStylePr>
+  </w:style>
 </w:styles>
-</file>
-
-<file path=word/websettings.xml><?xml version="1.0" encoding="utf-8"?>
-<w:webSettings xmlns:mc="http://schemas.openxmlformats.org/markup-compatibility/2006" xmlns:r="http://schemas.openxmlformats.org/officeDocument/2006/relationships" xmlns:w="http://schemas.openxmlformats.org/wordprocessingml/2006/main" xmlns:w14="http://schemas.microsoft.com/office/word/2010/wordml" mc:Ignorable="w14">
-  <w:allowPNG/>
-  <w:doNotSaveAsSingleFile/>
-</w:webSettings>
 </file>
 
 <file path=word/theme/theme1.xml><?xml version="1.0" encoding="utf-8"?>
@@ -905,56 +2159,4 @@
   </a:objectDefaults>
   <a:extraClrSchemeLst/>
 </a:theme>
-</file>
-
-<file path=[content_types].xml><?xml version="1.0" encoding="utf-8"?>
-<Types xmlns="http://schemas.openxmlformats.org/package/2006/content-types">
-  <Default Extension="xml" ContentType="application/xml"/>
-  <Default Extension="rels" ContentType="application/vnd.openxmlformats-package.relationships+xml"/>
-  <Default Extension="jpeg" ContentType="image/jpeg"/>
-  <Override PartName="/word/document.xml" ContentType="application/vnd.openxmlformats-officedocument.wordprocessingml.document.main+xml"/>
-  <Override PartName="/word/styles.xml" ContentType="application/vnd.openxmlformats-officedocument.wordprocessingml.styles+xml"/>
-  <Override PartName="/word/stylesWithEffects.xml" ContentType="application/vnd.ms-word.stylesWithEffects+xml"/>
-  <Override PartName="/word/settings.xml" ContentType="application/vnd.openxmlformats-officedocument.wordprocessingml.settings+xml"/>
-  <Override PartName="/word/webSettings.xml" ContentType="application/vnd.openxmlformats-officedocument.wordprocessingml.webSettings+xml"/>
-  <Override PartName="/word/fontTable.xml" ContentType="application/vnd.openxmlformats-officedocument.wordprocessingml.fontTable+xml"/>
-  <Override PartName="/word/theme/theme1.xml" ContentType="application/vnd.openxmlformats-officedocument.theme+xml"/>
-  <Override PartName="/docProps/core.xml" ContentType="application/vnd.openxmlformats-package.core-properties+xml"/>
-  <Override PartName="/docProps/app.xml" ContentType="application/vnd.openxmlformats-officedocument.extended-properties+xml"/>
-</Types>
-</file>
-
-<file path=docprops/app.xml><?xml version="1.0" encoding="utf-8"?>
-<Properties xmlns="http://schemas.openxmlformats.org/officeDocument/2006/extended-properties" xmlns:vt="http://schemas.openxmlformats.org/officeDocument/2006/docPropsVTypes">
-  <Template>Normal.dotm</Template>
-  <TotalTime>1</TotalTime>
-  <Pages>1</Pages>
-  <Words>4</Words>
-  <Characters>27</Characters>
-  <Application>Microsoft Macintosh Word</Application>
-  <DocSecurity>0</DocSecurity>
-  <Lines>1</Lines>
-  <Paragraphs>1</Paragraphs>
-  <ScaleCrop>false</ScaleCrop>
-  <Company>Device Magic</Company>
-  <LinksUpToDate>false</LinksUpToDate>
-  <CharactersWithSpaces>30</CharactersWithSpaces>
-  <SharedDoc>false</SharedDoc>
-  <HyperlinksChanged>false</HyperlinksChanged>
-  <AppVersion>14.0000</AppVersion>
-</Properties>
-</file>
-
-<file path=docprops/core.xml><?xml version="1.0" encoding="utf-8"?>
-<cp:coreProperties xmlns:cp="http://schemas.openxmlformats.org/package/2006/metadata/core-properties" xmlns:dc="http://purl.org/dc/elements/1.1/" xmlns:dcterms="http://purl.org/dc/terms/" xmlns:dcmitype="http://purl.org/dc/dcmitype/" xmlns:xsi="http://www.w3.org/2001/XMLSchema-instance">
-  <dc:title/>
-  <dc:subject/>
-  <dc:creator>Michael Welham</dc:creator>
-  <cp:keywords/>
-  <dc:description/>
-  <cp:lastModifiedBy>Michael Welham</cp:lastModifiedBy>
-  <cp:revision>1</cp:revision>
-  <dcterms:created xsi:type="dcterms:W3CDTF">2012-06-04T14:48:00Z</dcterms:created>
-  <dcterms:modified xsi:type="dcterms:W3CDTF">2012-06-04T14:49:00Z</dcterms:modified>
-</cp:coreProperties>
 </file>
</xml_diff>